<commit_message>
Changed Regression Testing in Test Skeleton, added update notes for Deployment Plan
</commit_message>
<xml_diff>
--- a/Documents/Test Skeleton.docx
+++ b/Documents/Test Skeleton.docx
@@ -1,6 +1,6 @@
 
 <file path=word/document.xml><?xml version="1.0" encoding="utf-8"?>
-<w:document xmlns:wpc="http://schemas.microsoft.com/office/word/2010/wordprocessingCanvas" xmlns:cx="http://schemas.microsoft.com/office/drawing/2014/chartex" xmlns:cx1="http://schemas.microsoft.com/office/drawing/2015/9/8/chartex" xmlns:cx2="http://schemas.microsoft.com/office/drawing/2015/10/21/chartex" xmlns:cx3="http://schemas.microsoft.com/office/drawing/2016/5/9/chartex" xmlns:cx4="http://schemas.microsoft.com/office/drawing/2016/5/10/chartex" xmlns:cx5="http://schemas.microsoft.com/office/drawing/2016/5/11/chartex" xmlns:cx6="http://schemas.microsoft.com/office/drawing/2016/5/12/chartex" xmlns:cx7="http://schemas.microsoft.com/office/drawing/2016/5/13/chartex" xmlns:cx8="http://schemas.microsoft.com/office/drawing/2016/5/14/chartex" xmlns:mc="http://schemas.openxmlformats.org/markup-compatibility/2006" xmlns:aink="http://schemas.microsoft.com/office/drawing/2016/ink" xmlns:am3d="http://schemas.microsoft.com/office/drawing/2017/model3d" xmlns:o="urn:schemas-microsoft-com:office:office" xmlns:r="http://schemas.openxmlformats.org/officeDocument/2006/relationships" xmlns:m="http://schemas.openxmlformats.org/officeDocument/2006/math" xmlns:v="urn:schemas-microsoft-com:vml" xmlns:wp14="http://schemas.microsoft.com/office/word/2010/wordprocessingDrawing" xmlns:wp="http://schemas.openxmlformats.org/drawingml/2006/wordprocessingDrawing" xmlns:w10="urn:schemas-microsoft-com:office:word" xmlns:w="http://schemas.openxmlformats.org/wordprocessingml/2006/main" xmlns:w14="http://schemas.microsoft.com/office/word/2010/wordml" xmlns:w15="http://schemas.microsoft.com/office/word/2012/wordml" xmlns:w16cex="http://schemas.microsoft.com/office/word/2018/wordml/cex" xmlns:w16cid="http://schemas.microsoft.com/office/word/2016/wordml/cid" xmlns:w16="http://schemas.microsoft.com/office/word/2018/wordml" xmlns:w16se="http://schemas.microsoft.com/office/word/2015/wordml/symex" xmlns:wpg="http://schemas.microsoft.com/office/word/2010/wordprocessingGroup" xmlns:wpi="http://schemas.microsoft.com/office/word/2010/wordprocessingInk" xmlns:wne="http://schemas.microsoft.com/office/word/2006/wordml" xmlns:wps="http://schemas.microsoft.com/office/word/2010/wordprocessingShape" mc:Ignorable="w14 w15 w16se w16cid w16 w16cex wp14">
+<w:document xmlns:wpc="http://schemas.microsoft.com/office/word/2010/wordprocessingCanvas" xmlns:cx="http://schemas.microsoft.com/office/drawing/2014/chartex" xmlns:cx1="http://schemas.microsoft.com/office/drawing/2015/9/8/chartex" xmlns:mc="http://schemas.openxmlformats.org/markup-compatibility/2006" xmlns:o="urn:schemas-microsoft-com:office:office" xmlns:r="http://schemas.openxmlformats.org/officeDocument/2006/relationships" xmlns:m="http://schemas.openxmlformats.org/officeDocument/2006/math" xmlns:v="urn:schemas-microsoft-com:vml" xmlns:wp14="http://schemas.microsoft.com/office/word/2010/wordprocessingDrawing" xmlns:wp="http://schemas.openxmlformats.org/drawingml/2006/wordprocessingDrawing" xmlns:w10="urn:schemas-microsoft-com:office:word" xmlns:w="http://schemas.openxmlformats.org/wordprocessingml/2006/main" xmlns:w14="http://schemas.microsoft.com/office/word/2010/wordml" xmlns:w15="http://schemas.microsoft.com/office/word/2012/wordml" xmlns:w16se="http://schemas.microsoft.com/office/word/2015/wordml/symex" xmlns:wpg="http://schemas.microsoft.com/office/word/2010/wordprocessingGroup" xmlns:wpi="http://schemas.microsoft.com/office/word/2010/wordprocessingInk" xmlns:wne="http://schemas.microsoft.com/office/word/2006/wordml" xmlns:wps="http://schemas.microsoft.com/office/word/2010/wordprocessingShape" mc:Ignorable="w14 w15 w16se wp14">
   <w:body>
     <w:p>
       <w:pPr>
@@ -496,15 +496,7 @@
         <w:t xml:space="preserve">- </w:t>
       </w:r>
       <w:r>
-        <w:t xml:space="preserve">If they </w:t>
-      </w:r>
-      <w:proofErr w:type="gramStart"/>
-      <w:r>
-        <w:t>don’t</w:t>
-      </w:r>
-      <w:proofErr w:type="gramEnd"/>
-      <w:r>
-        <w:t xml:space="preserve"> match, respond with appropriate error message</w:t>
+        <w:t>If they don’t match, respond with appropriate error message</w:t>
       </w:r>
     </w:p>
     <w:p>
@@ -1185,7 +1177,7 @@
         </w:numPr>
       </w:pPr>
       <w:r>
-        <w:t>If change is made to the database/login system</w:t>
+        <w:t>If change is made to the game</w:t>
       </w:r>
     </w:p>
     <w:p>
@@ -1197,7 +1189,10 @@
         </w:numPr>
       </w:pPr>
       <w:r>
-        <w:t>Check database page</w:t>
+        <w:t>Click</w:t>
+      </w:r>
+      <w:r>
+        <w:t xml:space="preserve"> “Play” to go to the game selection page</w:t>
       </w:r>
     </w:p>
     <w:p>
@@ -1209,7 +1204,19 @@
         </w:numPr>
       </w:pPr>
       <w:r>
-        <w:t>Log in to account</w:t>
+        <w:t>If not already logged in, do so now</w:t>
+      </w:r>
+    </w:p>
+    <w:p>
+      <w:pPr>
+        <w:pStyle w:val="ListParagraph"/>
+        <w:numPr>
+          <w:ilvl w:val="2"/>
+          <w:numId w:val="4"/>
+        </w:numPr>
+      </w:pPr>
+      <w:r>
+        <w:t>If you do not already have an account, create one</w:t>
       </w:r>
     </w:p>
     <w:p>
@@ -1221,19 +1228,10 @@
         </w:numPr>
       </w:pPr>
       <w:r>
-        <w:t>Sign out of account</w:t>
-      </w:r>
-    </w:p>
-    <w:p>
-      <w:pPr>
-        <w:pStyle w:val="ListParagraph"/>
-        <w:numPr>
-          <w:ilvl w:val="0"/>
-          <w:numId w:val="4"/>
-        </w:numPr>
-      </w:pPr>
-      <w:r>
-        <w:t>If change is made to the game</w:t>
+        <w:t xml:space="preserve">Select </w:t>
+      </w:r>
+      <w:r>
+        <w:t>“solo”</w:t>
       </w:r>
     </w:p>
     <w:p>
@@ -1245,7 +1243,7 @@
         </w:numPr>
       </w:pPr>
       <w:r>
-        <w:t>Click play</w:t>
+        <w:t>Play through a game</w:t>
       </w:r>
     </w:p>
     <w:p>
@@ -1257,7 +1255,7 @@
         </w:numPr>
       </w:pPr>
       <w:r>
-        <w:t>If not already logged in, do so now</w:t>
+        <w:t>Click “Play” to go back to the game selection page</w:t>
       </w:r>
     </w:p>
     <w:p>
@@ -1269,7 +1267,10 @@
         </w:numPr>
       </w:pPr>
       <w:r>
-        <w:t>Select single player</w:t>
+        <w:t xml:space="preserve">Select </w:t>
+      </w:r>
+      <w:r>
+        <w:t>“online”</w:t>
       </w:r>
     </w:p>
     <w:p>
@@ -1293,49 +1294,12 @@
         </w:numPr>
       </w:pPr>
       <w:r>
-        <w:t>Exit to main menu</w:t>
-      </w:r>
-    </w:p>
-    <w:p>
-      <w:pPr>
-        <w:pStyle w:val="ListParagraph"/>
-        <w:numPr>
-          <w:ilvl w:val="1"/>
-          <w:numId w:val="4"/>
-        </w:numPr>
-      </w:pPr>
-      <w:r>
-        <w:t xml:space="preserve">Select </w:t>
-      </w:r>
-      <w:r>
-        <w:t>multi</w:t>
-      </w:r>
-      <w:r>
-        <w:t>player</w:t>
-      </w:r>
-    </w:p>
-    <w:p>
-      <w:pPr>
-        <w:pStyle w:val="ListParagraph"/>
-        <w:numPr>
-          <w:ilvl w:val="1"/>
-          <w:numId w:val="4"/>
-        </w:numPr>
-      </w:pPr>
-      <w:r>
-        <w:t>Play through a game</w:t>
-      </w:r>
-    </w:p>
-    <w:p>
-      <w:pPr>
-        <w:pStyle w:val="ListParagraph"/>
-        <w:numPr>
-          <w:ilvl w:val="1"/>
-          <w:numId w:val="4"/>
-        </w:numPr>
-      </w:pPr>
-      <w:r>
-        <w:t>Exit to main menu</w:t>
+        <w:t>Ensure that everything throughout these processes i</w:t>
+      </w:r>
+      <w:bookmarkStart w:id="0" w:name="_GoBack"/>
+      <w:bookmarkEnd w:id="0"/>
+      <w:r>
+        <w:t>s functioning properly</w:t>
       </w:r>
     </w:p>
     <w:p/>
@@ -1352,7 +1316,7 @@
 </file>
 
 <file path=word/endnotes.xml><?xml version="1.0" encoding="utf-8"?>
-<w:endnotes xmlns:wpc="http://schemas.microsoft.com/office/word/2010/wordprocessingCanvas" xmlns:cx="http://schemas.microsoft.com/office/drawing/2014/chartex" xmlns:cx1="http://schemas.microsoft.com/office/drawing/2015/9/8/chartex" xmlns:cx2="http://schemas.microsoft.com/office/drawing/2015/10/21/chartex" xmlns:cx3="http://schemas.microsoft.com/office/drawing/2016/5/9/chartex" xmlns:cx4="http://schemas.microsoft.com/office/drawing/2016/5/10/chartex" xmlns:cx5="http://schemas.microsoft.com/office/drawing/2016/5/11/chartex" xmlns:cx6="http://schemas.microsoft.com/office/drawing/2016/5/12/chartex" xmlns:cx7="http://schemas.microsoft.com/office/drawing/2016/5/13/chartex" xmlns:cx8="http://schemas.microsoft.com/office/drawing/2016/5/14/chartex" xmlns:mc="http://schemas.openxmlformats.org/markup-compatibility/2006" xmlns:aink="http://schemas.microsoft.com/office/drawing/2016/ink" xmlns:am3d="http://schemas.microsoft.com/office/drawing/2017/model3d" xmlns:o="urn:schemas-microsoft-com:office:office" xmlns:r="http://schemas.openxmlformats.org/officeDocument/2006/relationships" xmlns:m="http://schemas.openxmlformats.org/officeDocument/2006/math" xmlns:v="urn:schemas-microsoft-com:vml" xmlns:wp14="http://schemas.microsoft.com/office/word/2010/wordprocessingDrawing" xmlns:wp="http://schemas.openxmlformats.org/drawingml/2006/wordprocessingDrawing" xmlns:w10="urn:schemas-microsoft-com:office:word" xmlns:w="http://schemas.openxmlformats.org/wordprocessingml/2006/main" xmlns:w14="http://schemas.microsoft.com/office/word/2010/wordml" xmlns:w15="http://schemas.microsoft.com/office/word/2012/wordml" xmlns:w16cex="http://schemas.microsoft.com/office/word/2018/wordml/cex" xmlns:w16cid="http://schemas.microsoft.com/office/word/2016/wordml/cid" xmlns:w16="http://schemas.microsoft.com/office/word/2018/wordml" xmlns:w16se="http://schemas.microsoft.com/office/word/2015/wordml/symex" xmlns:wpg="http://schemas.microsoft.com/office/word/2010/wordprocessingGroup" xmlns:wpi="http://schemas.microsoft.com/office/word/2010/wordprocessingInk" xmlns:wne="http://schemas.microsoft.com/office/word/2006/wordml" xmlns:wps="http://schemas.microsoft.com/office/word/2010/wordprocessingShape" mc:Ignorable="w14 w15 w16se w16cid w16 w16cex wp14">
+<w:endnotes xmlns:wpc="http://schemas.microsoft.com/office/word/2010/wordprocessingCanvas" xmlns:cx="http://schemas.microsoft.com/office/drawing/2014/chartex" xmlns:cx1="http://schemas.microsoft.com/office/drawing/2015/9/8/chartex" xmlns:mc="http://schemas.openxmlformats.org/markup-compatibility/2006" xmlns:o="urn:schemas-microsoft-com:office:office" xmlns:r="http://schemas.openxmlformats.org/officeDocument/2006/relationships" xmlns:m="http://schemas.openxmlformats.org/officeDocument/2006/math" xmlns:v="urn:schemas-microsoft-com:vml" xmlns:wp14="http://schemas.microsoft.com/office/word/2010/wordprocessingDrawing" xmlns:wp="http://schemas.openxmlformats.org/drawingml/2006/wordprocessingDrawing" xmlns:w10="urn:schemas-microsoft-com:office:word" xmlns:w="http://schemas.openxmlformats.org/wordprocessingml/2006/main" xmlns:w14="http://schemas.microsoft.com/office/word/2010/wordml" xmlns:w15="http://schemas.microsoft.com/office/word/2012/wordml" xmlns:w16se="http://schemas.microsoft.com/office/word/2015/wordml/symex" xmlns:wpg="http://schemas.microsoft.com/office/word/2010/wordprocessingGroup" xmlns:wpi="http://schemas.microsoft.com/office/word/2010/wordprocessingInk" xmlns:wne="http://schemas.microsoft.com/office/word/2006/wordml" xmlns:wps="http://schemas.microsoft.com/office/word/2010/wordprocessingShape" mc:Ignorable="w14 w15 w16se wp14">
   <w:endnote w:type="separator" w:id="-1">
     <w:p>
       <w:r>
@@ -1371,7 +1335,7 @@
 </file>
 
 <file path=word/footer1.xml><?xml version="1.0" encoding="utf-8"?>
-<w:ftr xmlns:wpc="http://schemas.microsoft.com/office/word/2010/wordprocessingCanvas" xmlns:cx="http://schemas.microsoft.com/office/drawing/2014/chartex" xmlns:cx1="http://schemas.microsoft.com/office/drawing/2015/9/8/chartex" xmlns:cx2="http://schemas.microsoft.com/office/drawing/2015/10/21/chartex" xmlns:cx3="http://schemas.microsoft.com/office/drawing/2016/5/9/chartex" xmlns:cx4="http://schemas.microsoft.com/office/drawing/2016/5/10/chartex" xmlns:cx5="http://schemas.microsoft.com/office/drawing/2016/5/11/chartex" xmlns:cx6="http://schemas.microsoft.com/office/drawing/2016/5/12/chartex" xmlns:cx7="http://schemas.microsoft.com/office/drawing/2016/5/13/chartex" xmlns:cx8="http://schemas.microsoft.com/office/drawing/2016/5/14/chartex" xmlns:mc="http://schemas.openxmlformats.org/markup-compatibility/2006" xmlns:aink="http://schemas.microsoft.com/office/drawing/2016/ink" xmlns:am3d="http://schemas.microsoft.com/office/drawing/2017/model3d" xmlns:o="urn:schemas-microsoft-com:office:office" xmlns:r="http://schemas.openxmlformats.org/officeDocument/2006/relationships" xmlns:m="http://schemas.openxmlformats.org/officeDocument/2006/math" xmlns:v="urn:schemas-microsoft-com:vml" xmlns:wp14="http://schemas.microsoft.com/office/word/2010/wordprocessingDrawing" xmlns:wp="http://schemas.openxmlformats.org/drawingml/2006/wordprocessingDrawing" xmlns:w10="urn:schemas-microsoft-com:office:word" xmlns:w="http://schemas.openxmlformats.org/wordprocessingml/2006/main" xmlns:w14="http://schemas.microsoft.com/office/word/2010/wordml" xmlns:w15="http://schemas.microsoft.com/office/word/2012/wordml" xmlns:w16cex="http://schemas.microsoft.com/office/word/2018/wordml/cex" xmlns:w16cid="http://schemas.microsoft.com/office/word/2016/wordml/cid" xmlns:w16="http://schemas.microsoft.com/office/word/2018/wordml" xmlns:w16se="http://schemas.microsoft.com/office/word/2015/wordml/symex" xmlns:wpg="http://schemas.microsoft.com/office/word/2010/wordprocessingGroup" xmlns:wpi="http://schemas.microsoft.com/office/word/2010/wordprocessingInk" xmlns:wne="http://schemas.microsoft.com/office/word/2006/wordml" xmlns:wps="http://schemas.microsoft.com/office/word/2010/wordprocessingShape" mc:Ignorable="w14 w15 w16se w16cid w16 w16cex wp14">
+<w:ftr xmlns:wpc="http://schemas.microsoft.com/office/word/2010/wordprocessingCanvas" xmlns:cx="http://schemas.microsoft.com/office/drawing/2014/chartex" xmlns:cx1="http://schemas.microsoft.com/office/drawing/2015/9/8/chartex" xmlns:mc="http://schemas.openxmlformats.org/markup-compatibility/2006" xmlns:o="urn:schemas-microsoft-com:office:office" xmlns:r="http://schemas.openxmlformats.org/officeDocument/2006/relationships" xmlns:m="http://schemas.openxmlformats.org/officeDocument/2006/math" xmlns:v="urn:schemas-microsoft-com:vml" xmlns:wp14="http://schemas.microsoft.com/office/word/2010/wordprocessingDrawing" xmlns:wp="http://schemas.openxmlformats.org/drawingml/2006/wordprocessingDrawing" xmlns:w10="urn:schemas-microsoft-com:office:word" xmlns:w="http://schemas.openxmlformats.org/wordprocessingml/2006/main" xmlns:w14="http://schemas.microsoft.com/office/word/2010/wordml" xmlns:w15="http://schemas.microsoft.com/office/word/2012/wordml" xmlns:w16se="http://schemas.microsoft.com/office/word/2015/wordml/symex" xmlns:wpg="http://schemas.microsoft.com/office/word/2010/wordprocessingGroup" xmlns:wpi="http://schemas.microsoft.com/office/word/2010/wordprocessingInk" xmlns:wne="http://schemas.microsoft.com/office/word/2006/wordml" xmlns:wps="http://schemas.microsoft.com/office/word/2010/wordprocessingShape" mc:Ignorable="w14 w15 w16se wp14">
   <w:p>
     <w:pPr>
       <w:jc w:val="center"/>
@@ -1390,7 +1354,7 @@
 </file>
 
 <file path=word/footnotes.xml><?xml version="1.0" encoding="utf-8"?>
-<w:footnotes xmlns:wpc="http://schemas.microsoft.com/office/word/2010/wordprocessingCanvas" xmlns:cx="http://schemas.microsoft.com/office/drawing/2014/chartex" xmlns:cx1="http://schemas.microsoft.com/office/drawing/2015/9/8/chartex" xmlns:cx2="http://schemas.microsoft.com/office/drawing/2015/10/21/chartex" xmlns:cx3="http://schemas.microsoft.com/office/drawing/2016/5/9/chartex" xmlns:cx4="http://schemas.microsoft.com/office/drawing/2016/5/10/chartex" xmlns:cx5="http://schemas.microsoft.com/office/drawing/2016/5/11/chartex" xmlns:cx6="http://schemas.microsoft.com/office/drawing/2016/5/12/chartex" xmlns:cx7="http://schemas.microsoft.com/office/drawing/2016/5/13/chartex" xmlns:cx8="http://schemas.microsoft.com/office/drawing/2016/5/14/chartex" xmlns:mc="http://schemas.openxmlformats.org/markup-compatibility/2006" xmlns:aink="http://schemas.microsoft.com/office/drawing/2016/ink" xmlns:am3d="http://schemas.microsoft.com/office/drawing/2017/model3d" xmlns:o="urn:schemas-microsoft-com:office:office" xmlns:r="http://schemas.openxmlformats.org/officeDocument/2006/relationships" xmlns:m="http://schemas.openxmlformats.org/officeDocument/2006/math" xmlns:v="urn:schemas-microsoft-com:vml" xmlns:wp14="http://schemas.microsoft.com/office/word/2010/wordprocessingDrawing" xmlns:wp="http://schemas.openxmlformats.org/drawingml/2006/wordprocessingDrawing" xmlns:w10="urn:schemas-microsoft-com:office:word" xmlns:w="http://schemas.openxmlformats.org/wordprocessingml/2006/main" xmlns:w14="http://schemas.microsoft.com/office/word/2010/wordml" xmlns:w15="http://schemas.microsoft.com/office/word/2012/wordml" xmlns:w16cex="http://schemas.microsoft.com/office/word/2018/wordml/cex" xmlns:w16cid="http://schemas.microsoft.com/office/word/2016/wordml/cid" xmlns:w16="http://schemas.microsoft.com/office/word/2018/wordml" xmlns:w16se="http://schemas.microsoft.com/office/word/2015/wordml/symex" xmlns:wpg="http://schemas.microsoft.com/office/word/2010/wordprocessingGroup" xmlns:wpi="http://schemas.microsoft.com/office/word/2010/wordprocessingInk" xmlns:wne="http://schemas.microsoft.com/office/word/2006/wordml" xmlns:wps="http://schemas.microsoft.com/office/word/2010/wordprocessingShape" mc:Ignorable="w14 w15 w16se w16cid w16 w16cex wp14">
+<w:footnotes xmlns:wpc="http://schemas.microsoft.com/office/word/2010/wordprocessingCanvas" xmlns:cx="http://schemas.microsoft.com/office/drawing/2014/chartex" xmlns:cx1="http://schemas.microsoft.com/office/drawing/2015/9/8/chartex" xmlns:mc="http://schemas.openxmlformats.org/markup-compatibility/2006" xmlns:o="urn:schemas-microsoft-com:office:office" xmlns:r="http://schemas.openxmlformats.org/officeDocument/2006/relationships" xmlns:m="http://schemas.openxmlformats.org/officeDocument/2006/math" xmlns:v="urn:schemas-microsoft-com:vml" xmlns:wp14="http://schemas.microsoft.com/office/word/2010/wordprocessingDrawing" xmlns:wp="http://schemas.openxmlformats.org/drawingml/2006/wordprocessingDrawing" xmlns:w10="urn:schemas-microsoft-com:office:word" xmlns:w="http://schemas.openxmlformats.org/wordprocessingml/2006/main" xmlns:w14="http://schemas.microsoft.com/office/word/2010/wordml" xmlns:w15="http://schemas.microsoft.com/office/word/2012/wordml" xmlns:w16se="http://schemas.microsoft.com/office/word/2015/wordml/symex" xmlns:wpg="http://schemas.microsoft.com/office/word/2010/wordprocessingGroup" xmlns:wpi="http://schemas.microsoft.com/office/word/2010/wordprocessingInk" xmlns:wne="http://schemas.microsoft.com/office/word/2006/wordml" xmlns:wps="http://schemas.microsoft.com/office/word/2010/wordprocessingShape" mc:Ignorable="w14 w15 w16se wp14">
   <w:footnote w:type="separator" w:id="-1">
     <w:p>
       <w:r>
@@ -1409,11 +1373,11 @@
 </file>
 
 <file path=word/numbering.xml><?xml version="1.0" encoding="utf-8"?>
-<w:numbering xmlns:wpc="http://schemas.microsoft.com/office/word/2010/wordprocessingCanvas" xmlns:cx="http://schemas.microsoft.com/office/drawing/2014/chartex" xmlns:cx1="http://schemas.microsoft.com/office/drawing/2015/9/8/chartex" xmlns:cx2="http://schemas.microsoft.com/office/drawing/2015/10/21/chartex" xmlns:cx3="http://schemas.microsoft.com/office/drawing/2016/5/9/chartex" xmlns:cx4="http://schemas.microsoft.com/office/drawing/2016/5/10/chartex" xmlns:cx5="http://schemas.microsoft.com/office/drawing/2016/5/11/chartex" xmlns:cx6="http://schemas.microsoft.com/office/drawing/2016/5/12/chartex" xmlns:cx7="http://schemas.microsoft.com/office/drawing/2016/5/13/chartex" xmlns:cx8="http://schemas.microsoft.com/office/drawing/2016/5/14/chartex" xmlns:mc="http://schemas.openxmlformats.org/markup-compatibility/2006" xmlns:aink="http://schemas.microsoft.com/office/drawing/2016/ink" xmlns:am3d="http://schemas.microsoft.com/office/drawing/2017/model3d" xmlns:o="urn:schemas-microsoft-com:office:office" xmlns:r="http://schemas.openxmlformats.org/officeDocument/2006/relationships" xmlns:m="http://schemas.openxmlformats.org/officeDocument/2006/math" xmlns:v="urn:schemas-microsoft-com:vml" xmlns:wp14="http://schemas.microsoft.com/office/word/2010/wordprocessingDrawing" xmlns:wp="http://schemas.openxmlformats.org/drawingml/2006/wordprocessingDrawing" xmlns:w10="urn:schemas-microsoft-com:office:word" xmlns:w="http://schemas.openxmlformats.org/wordprocessingml/2006/main" xmlns:w14="http://schemas.microsoft.com/office/word/2010/wordml" xmlns:w15="http://schemas.microsoft.com/office/word/2012/wordml" xmlns:w16cex="http://schemas.microsoft.com/office/word/2018/wordml/cex" xmlns:w16cid="http://schemas.microsoft.com/office/word/2016/wordml/cid" xmlns:w16="http://schemas.microsoft.com/office/word/2018/wordml" xmlns:w16se="http://schemas.microsoft.com/office/word/2015/wordml/symex" xmlns:wpg="http://schemas.microsoft.com/office/word/2010/wordprocessingGroup" xmlns:wpi="http://schemas.microsoft.com/office/word/2010/wordprocessingInk" xmlns:wne="http://schemas.microsoft.com/office/word/2006/wordml" xmlns:wps="http://schemas.microsoft.com/office/word/2010/wordprocessingShape" mc:Ignorable="w14 w15 w16se w16cid w16 w16cex wp14">
+<w:numbering xmlns:wpc="http://schemas.microsoft.com/office/word/2010/wordprocessingCanvas" xmlns:cx="http://schemas.microsoft.com/office/drawing/2014/chartex" xmlns:cx1="http://schemas.microsoft.com/office/drawing/2015/9/8/chartex" xmlns:mc="http://schemas.openxmlformats.org/markup-compatibility/2006" xmlns:o="urn:schemas-microsoft-com:office:office" xmlns:r="http://schemas.openxmlformats.org/officeDocument/2006/relationships" xmlns:m="http://schemas.openxmlformats.org/officeDocument/2006/math" xmlns:v="urn:schemas-microsoft-com:vml" xmlns:wp14="http://schemas.microsoft.com/office/word/2010/wordprocessingDrawing" xmlns:wp="http://schemas.openxmlformats.org/drawingml/2006/wordprocessingDrawing" xmlns:w10="urn:schemas-microsoft-com:office:word" xmlns:w="http://schemas.openxmlformats.org/wordprocessingml/2006/main" xmlns:w14="http://schemas.microsoft.com/office/word/2010/wordml" xmlns:w15="http://schemas.microsoft.com/office/word/2012/wordml" xmlns:w16se="http://schemas.microsoft.com/office/word/2015/wordml/symex" xmlns:wpg="http://schemas.microsoft.com/office/word/2010/wordprocessingGroup" xmlns:wpi="http://schemas.microsoft.com/office/word/2010/wordprocessingInk" xmlns:wne="http://schemas.microsoft.com/office/word/2006/wordml" xmlns:wps="http://schemas.microsoft.com/office/word/2010/wordprocessingShape" mc:Ignorable="w14 w15 w16se wp14">
   <w:abstractNum w:abstractNumId="0" w15:restartNumberingAfterBreak="0">
     <w:nsid w:val="0DBA4FD2"/>
     <w:multiLevelType w:val="hybridMultilevel"/>
-    <w:tmpl w:val="DA928E36"/>
+    <w:tmpl w:val="9822D936"/>
     <w:lvl w:ilvl="0" w:tplc="04090001">
       <w:start w:val="1"/>
       <w:numFmt w:val="bullet"/>
@@ -1438,7 +1402,7 @@
         <w:rFonts w:ascii="Courier New" w:hAnsi="Courier New" w:cs="Courier New" w:hint="default"/>
       </w:rPr>
     </w:lvl>
-    <w:lvl w:ilvl="2" w:tplc="04090005" w:tentative="1">
+    <w:lvl w:ilvl="2" w:tplc="04090005">
       <w:start w:val="1"/>
       <w:numFmt w:val="bullet"/>
       <w:lvlText w:val=""/>
@@ -1878,7 +1842,7 @@
 </file>
 
 <file path=word/styles.xml><?xml version="1.0" encoding="utf-8"?>
-<w:styles xmlns:mc="http://schemas.openxmlformats.org/markup-compatibility/2006" xmlns:r="http://schemas.openxmlformats.org/officeDocument/2006/relationships" xmlns:w="http://schemas.openxmlformats.org/wordprocessingml/2006/main" xmlns:w14="http://schemas.microsoft.com/office/word/2010/wordml" xmlns:w15="http://schemas.microsoft.com/office/word/2012/wordml" xmlns:w16cex="http://schemas.microsoft.com/office/word/2018/wordml/cex" xmlns:w16cid="http://schemas.microsoft.com/office/word/2016/wordml/cid" xmlns:w16="http://schemas.microsoft.com/office/word/2018/wordml" xmlns:w16se="http://schemas.microsoft.com/office/word/2015/wordml/symex" mc:Ignorable="w14 w15 w16se w16cid w16 w16cex">
+<w:styles xmlns:mc="http://schemas.openxmlformats.org/markup-compatibility/2006" xmlns:r="http://schemas.openxmlformats.org/officeDocument/2006/relationships" xmlns:w="http://schemas.openxmlformats.org/wordprocessingml/2006/main" xmlns:w14="http://schemas.microsoft.com/office/word/2010/wordml" xmlns:w15="http://schemas.microsoft.com/office/word/2012/wordml" xmlns:w16se="http://schemas.microsoft.com/office/word/2015/wordml/symex" mc:Ignorable="w14 w15 w16se">
   <w:docDefaults>
     <w:rPrDefault>
       <w:rPr>
@@ -1890,7 +1854,7 @@
     </w:rPrDefault>
     <w:pPrDefault/>
   </w:docDefaults>
-  <w:latentStyles w:defLockedState="0" w:defUIPriority="99" w:defSemiHidden="0" w:defUnhideWhenUsed="0" w:defQFormat="0" w:count="376">
+  <w:latentStyles w:defLockedState="0" w:defUIPriority="99" w:defSemiHidden="0" w:defUnhideWhenUsed="0" w:defQFormat="0" w:count="371">
     <w:lsdException w:name="Normal" w:uiPriority="0" w:qFormat="1"/>
     <w:lsdException w:name="heading 1" w:uiPriority="9" w:qFormat="1"/>
     <w:lsdException w:name="heading 2" w:semiHidden="1" w:uiPriority="9" w:unhideWhenUsed="1" w:qFormat="1"/>
@@ -2262,11 +2226,6 @@
     <w:lsdException w:name="List Table 5 Dark Accent 6" w:uiPriority="50"/>
     <w:lsdException w:name="List Table 6 Colorful Accent 6" w:uiPriority="51"/>
     <w:lsdException w:name="List Table 7 Colorful Accent 6" w:uiPriority="52"/>
-    <w:lsdException w:name="Mention" w:semiHidden="1" w:unhideWhenUsed="1"/>
-    <w:lsdException w:name="Smart Hyperlink" w:semiHidden="1" w:unhideWhenUsed="1"/>
-    <w:lsdException w:name="Hashtag" w:semiHidden="1" w:unhideWhenUsed="1"/>
-    <w:lsdException w:name="Unresolved Mention" w:semiHidden="1" w:unhideWhenUsed="1"/>
-    <w:lsdException w:name="Smart Link" w:semiHidden="1" w:unhideWhenUsed="1"/>
   </w:latentStyles>
   <w:style w:type="paragraph" w:default="1" w:styleId="Normal">
     <w:name w:val="Normal"/>

</xml_diff>

<commit_message>
Updated Test Skeleton. Added 'Back to game selection' button to solo game.
</commit_message>
<xml_diff>
--- a/Documents/Test Skeleton.docx
+++ b/Documents/Test Skeleton.docx
@@ -53,12 +53,27 @@
     </w:p>
     <w:p>
       <w:r>
-        <w:t>- Defaults are maintained</w:t>
-      </w:r>
-    </w:p>
-    <w:p>
-      <w:r>
-        <w:t>- User is stored with correct fields and values</w:t>
+        <w:t>- Correct default values should be maintained</w:t>
+      </w:r>
+    </w:p>
+    <w:p>
+      <w:r>
+        <w:t xml:space="preserve">- User </w:t>
+      </w:r>
+      <w:r>
+        <w:t xml:space="preserve">information </w:t>
+      </w:r>
+      <w:r>
+        <w:t xml:space="preserve">is stored with </w:t>
+      </w:r>
+      <w:r>
+        <w:t>correct (validated) results</w:t>
+      </w:r>
+    </w:p>
+    <w:p>
+      <w:r>
+        <w:tab/>
+        <w:t>- Their email is an email, their password is hashed, etc.</w:t>
       </w:r>
     </w:p>
     <w:p/>
@@ -496,7 +511,12 @@
         <w:t xml:space="preserve">- </w:t>
       </w:r>
       <w:r>
-        <w:t>If they don’t match, respond with appropriate error message</w:t>
+        <w:t>If they don’t match, respond wit</w:t>
+      </w:r>
+      <w:bookmarkStart w:id="0" w:name="_GoBack"/>
+      <w:bookmarkEnd w:id="0"/>
+      <w:r>
+        <w:t>h appropriate error message</w:t>
       </w:r>
     </w:p>
     <w:p>
@@ -558,15 +578,6 @@
       </w:r>
     </w:p>
     <w:p>
-      <w:r>
-        <w:tab/>
-        <w:t>- If mode is Online:</w:t>
-      </w:r>
-    </w:p>
-    <w:p>
-      <w:r>
-        <w:tab/>
-      </w:r>
       <w:r>
         <w:tab/>
         <w:t>- Add local points sum to User</w:t>
@@ -633,7 +644,16 @@
             <w:tcW w:w="4675" w:type="dxa"/>
           </w:tcPr>
           <w:p>
-            <w:r>
+            <w:pPr>
+              <w:jc w:val="center"/>
+              <w:rPr>
+                <w:b/>
+              </w:rPr>
+            </w:pPr>
+            <w:r>
+              <w:rPr>
+                <w:b/>
+              </w:rPr>
               <w:t>Task</w:t>
             </w:r>
           </w:p>
@@ -643,7 +663,16 @@
             <w:tcW w:w="4675" w:type="dxa"/>
           </w:tcPr>
           <w:p>
-            <w:r>
+            <w:pPr>
+              <w:jc w:val="center"/>
+              <w:rPr>
+                <w:b/>
+              </w:rPr>
+            </w:pPr>
+            <w:r>
+              <w:rPr>
+                <w:b/>
+              </w:rPr>
               <w:t>Expected Result</w:t>
             </w:r>
           </w:p>
@@ -656,32 +685,28 @@
           </w:tcPr>
           <w:p>
             <w:r>
-              <w:t>Login Button</w:t>
-            </w:r>
-          </w:p>
-        </w:tc>
-        <w:tc>
-          <w:tcPr>
-            <w:tcW w:w="4675" w:type="dxa"/>
-          </w:tcPr>
-          <w:p>
-            <w:r>
-              <w:t xml:space="preserve">Should take you to a login </w:t>
-            </w:r>
-            <w:r>
-              <w:t>area</w:t>
-            </w:r>
-            <w:r>
-              <w:t xml:space="preserve">; </w:t>
-            </w:r>
-            <w:r>
-              <w:t xml:space="preserve">then </w:t>
-            </w:r>
-            <w:r>
-              <w:t>should take you to</w:t>
-            </w:r>
-            <w:r>
-              <w:t xml:space="preserve"> the game.</w:t>
+              <w:t>Login b</w:t>
+            </w:r>
+            <w:r>
+              <w:t>utton</w:t>
+            </w:r>
+          </w:p>
+        </w:tc>
+        <w:tc>
+          <w:tcPr>
+            <w:tcW w:w="4675" w:type="dxa"/>
+          </w:tcPr>
+          <w:p>
+            <w:r>
+              <w:t xml:space="preserve">Should take you to the login page. Upon login, user will be redirected to any redirect query parameter, or if none is present, their </w:t>
+            </w:r>
+            <w:proofErr w:type="spellStart"/>
+            <w:r>
+              <w:t>userpage</w:t>
+            </w:r>
+            <w:proofErr w:type="spellEnd"/>
+            <w:r>
+              <w:t>.</w:t>
             </w:r>
           </w:p>
         </w:tc>
@@ -693,26 +718,31 @@
           </w:tcPr>
           <w:p>
             <w:r>
-              <w:t>Signup Button</w:t>
-            </w:r>
-          </w:p>
-        </w:tc>
-        <w:tc>
-          <w:tcPr>
-            <w:tcW w:w="4675" w:type="dxa"/>
-          </w:tcPr>
-          <w:p>
-            <w:r>
-              <w:t xml:space="preserve">Should take you to a </w:t>
-            </w:r>
-            <w:r>
-              <w:t>sign-up</w:t>
+              <w:t>Signup b</w:t>
+            </w:r>
+            <w:r>
+              <w:t>utton</w:t>
+            </w:r>
+          </w:p>
+        </w:tc>
+        <w:tc>
+          <w:tcPr>
+            <w:tcW w:w="4675" w:type="dxa"/>
+          </w:tcPr>
+          <w:p>
+            <w:r>
+              <w:t xml:space="preserve">Should take you to the register page. Upon registration, user will be redirected to their </w:t>
+            </w:r>
+            <w:proofErr w:type="spellStart"/>
+            <w:r>
+              <w:t>userpage</w:t>
+            </w:r>
+            <w:proofErr w:type="spellEnd"/>
+            <w:r>
+              <w:t>.</w:t>
             </w:r>
             <w:r>
               <w:t xml:space="preserve"> </w:t>
-            </w:r>
-            <w:r>
-              <w:t xml:space="preserve">area; then should take you to the game. </w:t>
             </w:r>
           </w:p>
         </w:tc>
@@ -724,20 +754,20 @@
           </w:tcPr>
           <w:p>
             <w:r>
-              <w:t>Play Button</w:t>
-            </w:r>
-          </w:p>
-        </w:tc>
-        <w:tc>
-          <w:tcPr>
-            <w:tcW w:w="4675" w:type="dxa"/>
-          </w:tcPr>
-          <w:p>
-            <w:r>
-              <w:t>Should launch the game after you are logged in/create an account; it then takes you to main game menu</w:t>
-            </w:r>
-            <w:r>
-              <w:t>.</w:t>
+              <w:t>Play b</w:t>
+            </w:r>
+            <w:r>
+              <w:t>utton</w:t>
+            </w:r>
+          </w:p>
+        </w:tc>
+        <w:tc>
+          <w:tcPr>
+            <w:tcW w:w="4675" w:type="dxa"/>
+          </w:tcPr>
+          <w:p>
+            <w:r>
+              <w:t>If user is not logged in, they will be redirected to the login page. Else, they are taken to the game selection page.</w:t>
             </w:r>
           </w:p>
         </w:tc>
@@ -749,26 +779,20 @@
           </w:tcPr>
           <w:p>
             <w:r>
-              <w:t>Multiplayer</w:t>
-            </w:r>
-            <w:r>
-              <w:t>/Group play</w:t>
-            </w:r>
-            <w:r>
-              <w:t xml:space="preserve"> Button</w:t>
-            </w:r>
-          </w:p>
-        </w:tc>
-        <w:tc>
-          <w:tcPr>
-            <w:tcW w:w="4675" w:type="dxa"/>
-          </w:tcPr>
-          <w:p>
-            <w:r>
-              <w:t>Should start the game</w:t>
-            </w:r>
-            <w:r>
-              <w:t>.</w:t>
+              <w:t>Solo game button</w:t>
+            </w:r>
+          </w:p>
+        </w:tc>
+        <w:tc>
+          <w:tcPr>
+            <w:tcW w:w="4675" w:type="dxa"/>
+          </w:tcPr>
+          <w:p>
+            <w:r>
+              <w:t xml:space="preserve">Should start </w:t>
+            </w:r>
+            <w:r>
+              <w:t>a solo game with 5 questions of 4 choices. At the end of the game, user scores should update the information in the database for that user, and they should be prompted with a button to play again.</w:t>
             </w:r>
           </w:p>
         </w:tc>
@@ -780,20 +804,33 @@
           </w:tcPr>
           <w:p>
             <w:r>
-              <w:t>Single Player Button</w:t>
-            </w:r>
-          </w:p>
-        </w:tc>
-        <w:tc>
-          <w:tcPr>
-            <w:tcW w:w="4675" w:type="dxa"/>
-          </w:tcPr>
-          <w:p>
-            <w:r>
-              <w:t>Should start the game</w:t>
-            </w:r>
-            <w:r>
-              <w:t>.</w:t>
+              <w:t>Online</w:t>
+            </w:r>
+            <w:r>
+              <w:t xml:space="preserve"> game button</w:t>
+            </w:r>
+          </w:p>
+        </w:tc>
+        <w:tc>
+          <w:tcPr>
+            <w:tcW w:w="4675" w:type="dxa"/>
+          </w:tcPr>
+          <w:p>
+            <w:r>
+              <w:t xml:space="preserve">Should start a </w:t>
+            </w:r>
+            <w:proofErr w:type="spellStart"/>
+            <w:proofErr w:type="gramStart"/>
+            <w:r>
+              <w:t>Kahoot</w:t>
+            </w:r>
+            <w:proofErr w:type="spellEnd"/>
+            <w:r>
+              <w:t>!-</w:t>
+            </w:r>
+            <w:proofErr w:type="gramEnd"/>
+            <w:r>
+              <w:t>style game session. Not yet implemented.</w:t>
             </w:r>
           </w:p>
         </w:tc>
@@ -805,7 +842,10 @@
           </w:tcPr>
           <w:p>
             <w:r>
-              <w:t>Logout Button</w:t>
+              <w:t>Logout b</w:t>
+            </w:r>
+            <w:r>
+              <w:t>utton</w:t>
             </w:r>
           </w:p>
         </w:tc>
@@ -816,6 +856,9 @@
           <w:p>
             <w:r>
               <w:t>Log you out and return you to home page</w:t>
+            </w:r>
+            <w:r>
+              <w:t>. Should also delete your token cookie.</w:t>
             </w:r>
           </w:p>
         </w:tc>
@@ -827,17 +870,23 @@
           </w:tcPr>
           <w:p>
             <w:r>
-              <w:t>Exit Button</w:t>
-            </w:r>
-          </w:p>
-        </w:tc>
-        <w:tc>
-          <w:tcPr>
-            <w:tcW w:w="4675" w:type="dxa"/>
-          </w:tcPr>
-          <w:p>
-            <w:r>
-              <w:t>Return to game menu</w:t>
+              <w:t>“Back to game selection” b</w:t>
+            </w:r>
+            <w:r>
+              <w:t>utton</w:t>
+            </w:r>
+          </w:p>
+        </w:tc>
+        <w:tc>
+          <w:tcPr>
+            <w:tcW w:w="4675" w:type="dxa"/>
+          </w:tcPr>
+          <w:p>
+            <w:r>
+              <w:t xml:space="preserve">Return to game </w:t>
+            </w:r>
+            <w:r>
+              <w:t>selection page.</w:t>
             </w:r>
           </w:p>
         </w:tc>
@@ -849,24 +898,23 @@
           </w:tcPr>
           <w:p>
             <w:r>
-              <w:t>Open the Website</w:t>
-            </w:r>
-          </w:p>
-        </w:tc>
-        <w:tc>
-          <w:tcPr>
-            <w:tcW w:w="4675" w:type="dxa"/>
-          </w:tcPr>
-          <w:p>
-            <w:r>
-              <w:t>Takes you to the homepage with the play button</w:t>
+              <w:t>Visit the website’s URL</w:t>
+            </w:r>
+          </w:p>
+        </w:tc>
+        <w:tc>
+          <w:tcPr>
+            <w:tcW w:w="4675" w:type="dxa"/>
+          </w:tcPr>
+          <w:p>
+            <w:r>
+              <w:t>Should display the Fit or Fail homepage.</w:t>
             </w:r>
           </w:p>
         </w:tc>
       </w:tr>
     </w:tbl>
     <w:p/>
-    <w:p/>
     <w:p>
       <w:pPr>
         <w:rPr>
@@ -874,28 +922,211 @@
           <w:bCs/>
         </w:rPr>
       </w:pPr>
-      <w:r>
+    </w:p>
+    <w:p>
+      <w:pPr>
         <w:rPr>
           <w:b/>
           <w:bCs/>
         </w:rPr>
-        <w:t xml:space="preserve">End </w:t>
-      </w:r>
-      <w:proofErr w:type="gramStart"/>
-      <w:r>
+      </w:pPr>
+    </w:p>
+    <w:p>
+      <w:pPr>
         <w:rPr>
           <w:b/>
           <w:bCs/>
         </w:rPr>
-        <w:t>To</w:t>
-      </w:r>
-      <w:proofErr w:type="gramEnd"/>
-      <w:r>
+      </w:pPr>
+    </w:p>
+    <w:p>
+      <w:pPr>
         <w:rPr>
           <w:b/>
           <w:bCs/>
         </w:rPr>
-        <w:t xml:space="preserve"> End</w:t>
+      </w:pPr>
+    </w:p>
+    <w:p>
+      <w:pPr>
+        <w:rPr>
+          <w:b/>
+          <w:bCs/>
+        </w:rPr>
+      </w:pPr>
+    </w:p>
+    <w:p>
+      <w:pPr>
+        <w:rPr>
+          <w:b/>
+          <w:bCs/>
+        </w:rPr>
+      </w:pPr>
+    </w:p>
+    <w:p>
+      <w:pPr>
+        <w:rPr>
+          <w:b/>
+          <w:bCs/>
+        </w:rPr>
+      </w:pPr>
+    </w:p>
+    <w:p>
+      <w:pPr>
+        <w:rPr>
+          <w:b/>
+          <w:bCs/>
+        </w:rPr>
+      </w:pPr>
+    </w:p>
+    <w:p>
+      <w:pPr>
+        <w:rPr>
+          <w:b/>
+          <w:bCs/>
+        </w:rPr>
+      </w:pPr>
+    </w:p>
+    <w:p>
+      <w:pPr>
+        <w:rPr>
+          <w:b/>
+          <w:bCs/>
+        </w:rPr>
+      </w:pPr>
+    </w:p>
+    <w:p>
+      <w:pPr>
+        <w:rPr>
+          <w:b/>
+          <w:bCs/>
+        </w:rPr>
+      </w:pPr>
+    </w:p>
+    <w:p>
+      <w:pPr>
+        <w:rPr>
+          <w:b/>
+          <w:bCs/>
+        </w:rPr>
+      </w:pPr>
+    </w:p>
+    <w:p>
+      <w:pPr>
+        <w:rPr>
+          <w:b/>
+          <w:bCs/>
+        </w:rPr>
+      </w:pPr>
+    </w:p>
+    <w:p>
+      <w:pPr>
+        <w:rPr>
+          <w:b/>
+          <w:bCs/>
+        </w:rPr>
+      </w:pPr>
+    </w:p>
+    <w:p>
+      <w:pPr>
+        <w:rPr>
+          <w:b/>
+          <w:bCs/>
+        </w:rPr>
+      </w:pPr>
+    </w:p>
+    <w:p>
+      <w:pPr>
+        <w:rPr>
+          <w:b/>
+          <w:bCs/>
+        </w:rPr>
+      </w:pPr>
+    </w:p>
+    <w:p>
+      <w:pPr>
+        <w:rPr>
+          <w:b/>
+          <w:bCs/>
+        </w:rPr>
+      </w:pPr>
+    </w:p>
+    <w:p>
+      <w:pPr>
+        <w:rPr>
+          <w:b/>
+          <w:bCs/>
+        </w:rPr>
+      </w:pPr>
+    </w:p>
+    <w:p>
+      <w:pPr>
+        <w:rPr>
+          <w:b/>
+          <w:bCs/>
+        </w:rPr>
+      </w:pPr>
+    </w:p>
+    <w:p>
+      <w:pPr>
+        <w:rPr>
+          <w:b/>
+          <w:bCs/>
+        </w:rPr>
+      </w:pPr>
+    </w:p>
+    <w:p>
+      <w:pPr>
+        <w:rPr>
+          <w:b/>
+          <w:bCs/>
+        </w:rPr>
+      </w:pPr>
+    </w:p>
+    <w:p>
+      <w:pPr>
+        <w:rPr>
+          <w:b/>
+          <w:bCs/>
+        </w:rPr>
+      </w:pPr>
+    </w:p>
+    <w:p>
+      <w:pPr>
+        <w:rPr>
+          <w:b/>
+          <w:bCs/>
+        </w:rPr>
+      </w:pPr>
+    </w:p>
+    <w:p>
+      <w:pPr>
+        <w:rPr>
+          <w:b/>
+          <w:bCs/>
+        </w:rPr>
+      </w:pPr>
+      <w:r>
+        <w:rPr>
+          <w:b/>
+          <w:bCs/>
+        </w:rPr>
+        <w:lastRenderedPageBreak/>
+        <w:t>End-To-</w:t>
+      </w:r>
+      <w:r>
+        <w:rPr>
+          <w:b/>
+          <w:bCs/>
+        </w:rPr>
+        <w:t>End</w:t>
+      </w:r>
+      <w:r>
+        <w:rPr>
+          <w:b/>
+          <w:bCs/>
+        </w:rPr>
+        <w:t>:</w:t>
       </w:r>
     </w:p>
     <w:p/>
@@ -915,7 +1146,16 @@
             <w:tcW w:w="4675" w:type="dxa"/>
           </w:tcPr>
           <w:p>
-            <w:r>
+            <w:pPr>
+              <w:jc w:val="center"/>
+              <w:rPr>
+                <w:b/>
+              </w:rPr>
+            </w:pPr>
+            <w:r>
+              <w:rPr>
+                <w:b/>
+              </w:rPr>
               <w:t>Task</w:t>
             </w:r>
           </w:p>
@@ -925,7 +1165,16 @@
             <w:tcW w:w="4675" w:type="dxa"/>
           </w:tcPr>
           <w:p>
-            <w:r>
+            <w:pPr>
+              <w:jc w:val="center"/>
+              <w:rPr>
+                <w:b/>
+              </w:rPr>
+            </w:pPr>
+            <w:r>
+              <w:rPr>
+                <w:b/>
+              </w:rPr>
               <w:t>Expected Result</w:t>
             </w:r>
           </w:p>
@@ -948,7 +1197,7 @@
           </w:tcPr>
           <w:p>
             <w:r>
-              <w:t>Should take you to the website homepage</w:t>
+              <w:t>Display Fit or Fail homepage.</w:t>
             </w:r>
           </w:p>
         </w:tc>
@@ -962,15 +1211,30 @@
             <w:r>
               <w:t>Register</w:t>
             </w:r>
-          </w:p>
-        </w:tc>
-        <w:tc>
-          <w:tcPr>
-            <w:tcW w:w="4675" w:type="dxa"/>
-          </w:tcPr>
-          <w:p>
-            <w:r>
-              <w:t>Should take you to a register page</w:t>
+            <w:r>
+              <w:t>/Sign in</w:t>
+            </w:r>
+          </w:p>
+        </w:tc>
+        <w:tc>
+          <w:tcPr>
+            <w:tcW w:w="4675" w:type="dxa"/>
+          </w:tcPr>
+          <w:p>
+            <w:r>
+              <w:t>Should take you to the</w:t>
+            </w:r>
+            <w:r>
+              <w:t xml:space="preserve"> register</w:t>
+            </w:r>
+            <w:r>
+              <w:t>/login</w:t>
+            </w:r>
+            <w:r>
+              <w:t xml:space="preserve"> page</w:t>
+            </w:r>
+            <w:r>
+              <w:t xml:space="preserve"> and issue you your user token after successful registration/login.</w:t>
             </w:r>
           </w:p>
         </w:tc>
@@ -982,15 +1246,40 @@
           </w:tcPr>
           <w:p>
             <w:r>
-              <w:t>Sign in</w:t>
-            </w:r>
-          </w:p>
-        </w:tc>
-        <w:tc>
-          <w:tcPr>
-            <w:tcW w:w="4675" w:type="dxa"/>
-          </w:tcPr>
-          <w:p/>
+              <w:t xml:space="preserve">Visit </w:t>
+            </w:r>
+            <w:proofErr w:type="spellStart"/>
+            <w:r>
+              <w:t>userpage</w:t>
+            </w:r>
+            <w:proofErr w:type="spellEnd"/>
+          </w:p>
+        </w:tc>
+        <w:tc>
+          <w:tcPr>
+            <w:tcW w:w="4675" w:type="dxa"/>
+          </w:tcPr>
+          <w:p>
+            <w:r>
+              <w:t xml:space="preserve">Should display information about the user who’s </w:t>
+            </w:r>
+            <w:proofErr w:type="spellStart"/>
+            <w:r>
+              <w:t>userpage</w:t>
+            </w:r>
+            <w:proofErr w:type="spellEnd"/>
+            <w:r>
+              <w:t xml:space="preserve"> you are visiting, such as total points, wins, correct answers, etc. If the user visiting the page is logged in and they are on their own </w:t>
+            </w:r>
+            <w:proofErr w:type="spellStart"/>
+            <w:r>
+              <w:t>userpage</w:t>
+            </w:r>
+            <w:proofErr w:type="spellEnd"/>
+            <w:r>
+              <w:t>, the user will see a “You are logged in” message.</w:t>
+            </w:r>
+          </w:p>
         </w:tc>
       </w:tr>
       <w:tr>
@@ -1003,7 +1292,7 @@
               <w:t xml:space="preserve">Visit </w:t>
             </w:r>
             <w:r>
-              <w:t>A</w:t>
+              <w:t>a</w:t>
             </w:r>
             <w:r>
               <w:t>bout page</w:t>
@@ -1016,7 +1305,13 @@
           </w:tcPr>
           <w:p>
             <w:r>
-              <w:t>Should display info about our group, our mission, and should show our company location on a google map.</w:t>
+              <w:t>Should display info about our group, our mission, and should show our company location on a google map</w:t>
+            </w:r>
+            <w:r>
+              <w:t xml:space="preserve"> (currently a static image)</w:t>
+            </w:r>
+            <w:r>
+              <w:t>.</w:t>
             </w:r>
           </w:p>
         </w:tc>
@@ -1038,7 +1333,16 @@
           </w:tcPr>
           <w:p>
             <w:r>
-              <w:t xml:space="preserve">Should display the leaderboard information. If you are logged in more information will be visible such as your account ranking. </w:t>
+              <w:t>Should display the leaderboard information</w:t>
+            </w:r>
+            <w:r>
+              <w:t>, showing the top 10 users sorted by their points value</w:t>
+            </w:r>
+            <w:r>
+              <w:t>. If you are logged in more information will be visibl</w:t>
+            </w:r>
+            <w:r>
+              <w:t>e such as your account ranking.</w:t>
             </w:r>
           </w:p>
         </w:tc>
@@ -1050,25 +1354,20 @@
           </w:tcPr>
           <w:p>
             <w:r>
-              <w:t>Visit Donate page</w:t>
-            </w:r>
-          </w:p>
-        </w:tc>
-        <w:tc>
-          <w:tcPr>
-            <w:tcW w:w="4675" w:type="dxa"/>
-          </w:tcPr>
-          <w:p>
-            <w:r>
-              <w:t xml:space="preserve">Should allow you to donate money to the website. First </w:t>
-            </w:r>
-            <w:proofErr w:type="spellStart"/>
-            <w:r>
-              <w:t>your</w:t>
-            </w:r>
-            <w:proofErr w:type="spellEnd"/>
-            <w:r>
-              <w:t xml:space="preserve"> must enter credit card info, then click the donate button.</w:t>
+              <w:t>Visit d</w:t>
+            </w:r>
+            <w:r>
+              <w:t>onate page</w:t>
+            </w:r>
+          </w:p>
+        </w:tc>
+        <w:tc>
+          <w:tcPr>
+            <w:tcW w:w="4675" w:type="dxa"/>
+          </w:tcPr>
+          <w:p>
+            <w:r>
+              <w:t>Should allow you to donate money to the website. First you must enter credit card info, then click the donate button.</w:t>
             </w:r>
           </w:p>
         </w:tc>
@@ -1080,7 +1379,7 @@
           </w:tcPr>
           <w:p>
             <w:r>
-              <w:t xml:space="preserve">Click Play </w:t>
+              <w:t>Click Play</w:t>
             </w:r>
           </w:p>
         </w:tc>
@@ -1102,7 +1401,7 @@
           </w:tcPr>
           <w:p>
             <w:r>
-              <w:t>Click game mode (single player or multiplayer)</w:t>
+              <w:t>Click Solo or Online</w:t>
             </w:r>
           </w:p>
         </w:tc>
@@ -1124,17 +1423,17 @@
           </w:tcPr>
           <w:p>
             <w:r>
-              <w:t>Click answer to question in game</w:t>
-            </w:r>
-          </w:p>
-        </w:tc>
-        <w:tc>
-          <w:tcPr>
-            <w:tcW w:w="4675" w:type="dxa"/>
-          </w:tcPr>
-          <w:p>
-            <w:r>
-              <w:t>Will either be correct and give you points or be incorrect and not give you any points</w:t>
+              <w:t>Complete game by answering all questions.</w:t>
+            </w:r>
+          </w:p>
+        </w:tc>
+        <w:tc>
+          <w:tcPr>
+            <w:tcW w:w="4675" w:type="dxa"/>
+          </w:tcPr>
+          <w:p>
+            <w:r>
+              <w:t>“Game over” page that displays scores for that game. Options to exit back to game selection page, or complete another round of the game.</w:t>
             </w:r>
           </w:p>
         </w:tc>
@@ -1144,27 +1443,28 @@
           <w:tcPr>
             <w:tcW w:w="4675" w:type="dxa"/>
           </w:tcPr>
-          <w:p/>
-        </w:tc>
-        <w:tc>
-          <w:tcPr>
-            <w:tcW w:w="4675" w:type="dxa"/>
-          </w:tcPr>
-          <w:p/>
+          <w:p>
+            <w:r>
+              <w:t>Sign out</w:t>
+            </w:r>
+          </w:p>
+        </w:tc>
+        <w:tc>
+          <w:tcPr>
+            <w:tcW w:w="4675" w:type="dxa"/>
+          </w:tcPr>
+          <w:p>
+            <w:r>
+              <w:t>Redirect the user to the site’s homepage and delete their token cookie.</w:t>
+            </w:r>
+          </w:p>
         </w:tc>
       </w:tr>
     </w:tbl>
     <w:p/>
     <w:p/>
-    <w:p/>
-    <w:p/>
-    <w:p/>
-    <w:p/>
-    <w:p/>
-    <w:p/>
-    <w:p>
-      <w:r>
-        <w:lastRenderedPageBreak/>
+    <w:p>
+      <w:r>
         <w:t>Regression testing:</w:t>
       </w:r>
     </w:p>
@@ -1294,12 +1594,7 @@
         </w:numPr>
       </w:pPr>
       <w:r>
-        <w:t>Ensure that everything throughout these processes i</w:t>
-      </w:r>
-      <w:bookmarkStart w:id="0" w:name="_GoBack"/>
-      <w:bookmarkEnd w:id="0"/>
-      <w:r>
-        <w:t>s functioning properly</w:t>
+        <w:t>Ensure that everything throughout these processes is functioning properly</w:t>
       </w:r>
     </w:p>
     <w:p/>

</xml_diff>